<commit_message>
Exercícios e anotações atualizado
</commit_message>
<xml_diff>
--- a/JS/Anotações - JS.docx
+++ b/JS/Anotações - JS.docx
@@ -1,46 +1,38 @@
 
 <file path=word/document.xml><?xml version="1.0" encoding="utf-8"?>
-<w:document xmlns:wpc="http://schemas.microsoft.com/office/word/2010/wordprocessingCanvas" xmlns:cx="http://schemas.microsoft.com/office/drawing/2014/chartex" xmlns:cx1="http://schemas.microsoft.com/office/drawing/2015/9/8/chartex" xmlns:cx2="http://schemas.microsoft.com/office/drawing/2015/10/21/chartex" xmlns:cx3="http://schemas.microsoft.com/office/drawing/2016/5/9/chartex" xmlns:cx4="http://schemas.microsoft.com/office/drawing/2016/5/10/chartex" xmlns:cx5="http://schemas.microsoft.com/office/drawing/2016/5/11/chartex" xmlns:cx6="http://schemas.microsoft.com/office/drawing/2016/5/12/chartex" xmlns:cx7="http://schemas.microsoft.com/office/drawing/2016/5/13/chartex" xmlns:cx8="http://schemas.microsoft.com/office/drawing/2016/5/14/chartex" xmlns:mc="http://schemas.openxmlformats.org/markup-compatibility/2006" xmlns:aink="http://schemas.microsoft.com/office/drawing/2016/ink" xmlns:am3d="http://schemas.microsoft.com/office/drawing/2017/model3d" xmlns:o="urn:schemas-microsoft-com:office:office" xmlns:r="http://schemas.openxmlformats.org/officeDocument/2006/relationships" xmlns:m="http://schemas.openxmlformats.org/officeDocument/2006/math" xmlns:v="urn:schemas-microsoft-com:vml" xmlns:wp14="http://schemas.microsoft.com/office/word/2010/wordprocessingDrawing" xmlns:wp="http://schemas.openxmlformats.org/drawingml/2006/wordprocessingDrawing" xmlns:w10="urn:schemas-microsoft-com:office:word" xmlns:w="http://schemas.openxmlformats.org/wordprocessingml/2006/main" xmlns:w14="http://schemas.microsoft.com/office/word/2010/wordml" xmlns:w15="http://schemas.microsoft.com/office/word/2012/wordml" xmlns:w16cid="http://schemas.microsoft.com/office/word/2016/wordml/cid" xmlns:w16se="http://schemas.microsoft.com/office/word/2015/wordml/symex" xmlns:wpg="http://schemas.microsoft.com/office/word/2010/wordprocessingGroup" xmlns:wpi="http://schemas.microsoft.com/office/word/2010/wordprocessingInk" xmlns:wne="http://schemas.microsoft.com/office/word/2006/wordml" xmlns:wps="http://schemas.microsoft.com/office/word/2010/wordprocessingShape" mc:Ignorable="w14 w15 w16se w16cid wp14">
+<w:document xmlns:wpc="http://schemas.microsoft.com/office/word/2010/wordprocessingCanvas" xmlns:cx="http://schemas.microsoft.com/office/drawing/2014/chartex" xmlns:cx1="http://schemas.microsoft.com/office/drawing/2015/9/8/chartex" xmlns:cx2="http://schemas.microsoft.com/office/drawing/2015/10/21/chartex" xmlns:cx3="http://schemas.microsoft.com/office/drawing/2016/5/9/chartex" xmlns:cx4="http://schemas.microsoft.com/office/drawing/2016/5/10/chartex" xmlns:cx5="http://schemas.microsoft.com/office/drawing/2016/5/11/chartex" xmlns:cx6="http://schemas.microsoft.com/office/drawing/2016/5/12/chartex" xmlns:cx7="http://schemas.microsoft.com/office/drawing/2016/5/13/chartex" xmlns:cx8="http://schemas.microsoft.com/office/drawing/2016/5/14/chartex" xmlns:mc="http://schemas.openxmlformats.org/markup-compatibility/2006" xmlns:aink="http://schemas.microsoft.com/office/drawing/2016/ink" xmlns:am3d="http://schemas.microsoft.com/office/drawing/2017/model3d" xmlns:o="urn:schemas-microsoft-com:office:office" xmlns:oel="http://schemas.microsoft.com/office/2019/extlst" xmlns:r="http://schemas.openxmlformats.org/officeDocument/2006/relationships" xmlns:m="http://schemas.openxmlformats.org/officeDocument/2006/math" xmlns:v="urn:schemas-microsoft-com:vml" xmlns:wp14="http://schemas.microsoft.com/office/word/2010/wordprocessingDrawing" xmlns:wp="http://schemas.openxmlformats.org/drawingml/2006/wordprocessingDrawing" xmlns:w10="urn:schemas-microsoft-com:office:word" xmlns:w="http://schemas.openxmlformats.org/wordprocessingml/2006/main" xmlns:w14="http://schemas.microsoft.com/office/word/2010/wordml" xmlns:w15="http://schemas.microsoft.com/office/word/2012/wordml" xmlns:w16cex="http://schemas.microsoft.com/office/word/2018/wordml/cex" xmlns:w16cid="http://schemas.microsoft.com/office/word/2016/wordml/cid" xmlns:w16="http://schemas.microsoft.com/office/word/2018/wordml" xmlns:w16sdtdh="http://schemas.microsoft.com/office/word/2020/wordml/sdtdatahash" xmlns:w16se="http://schemas.microsoft.com/office/word/2015/wordml/symex" xmlns:wpg="http://schemas.microsoft.com/office/word/2010/wordprocessingGroup" xmlns:wpi="http://schemas.microsoft.com/office/word/2010/wordprocessingInk" xmlns:wne="http://schemas.microsoft.com/office/word/2006/wordml" xmlns:wps="http://schemas.microsoft.com/office/word/2010/wordprocessingShape" mc:Ignorable="w14 w15 w16se w16cid w16 w16cex w16sdtdh wp14">
   <w:body>
     <w:p>
-      <w:r>
+      <w:pPr>
+        <w:jc w:val="center"/>
+        <w:rPr>
+          <w:b/>
+          <w:bCs/>
+          <w:color w:val="C00000"/>
+        </w:rPr>
+      </w:pPr>
+      <w:r>
+        <w:rPr>
+          <w:b/>
+          <w:bCs/>
+          <w:color w:val="C00000"/>
+        </w:rPr>
         <w:t>Java Script</w:t>
       </w:r>
     </w:p>
     <w:p>
+      <w:pPr>
+        <w:jc w:val="center"/>
+      </w:pPr>
+    </w:p>
+    <w:p>
+      <w:pPr>
+        <w:pBdr>
+          <w:bottom w:val="single" w:sz="6" w:space="1" w:color="auto"/>
+        </w:pBdr>
+      </w:pPr>
       <w:r>
         <w:t>Java Script e Java são duas linguagens diferentes, a razão pelos nomes serem parecidos é que o JS se inspirou no nome Java para repercutir e ganhar fama, foi uma jogada de marketing. Foi criada em 1995.</w:t>
-      </w:r>
-    </w:p>
-    <w:p/>
-    <w:p>
-      <w:proofErr w:type="spellStart"/>
-      <w:r>
-        <w:t>Ecma</w:t>
-      </w:r>
-      <w:proofErr w:type="spellEnd"/>
-      <w:r>
-        <w:t xml:space="preserve"> Script: É o JS padronizado. O </w:t>
-      </w:r>
-      <w:proofErr w:type="spellStart"/>
-      <w:r>
-        <w:t>E</w:t>
-      </w:r>
-      <w:r>
-        <w:t>cma</w:t>
-      </w:r>
-      <w:proofErr w:type="spellEnd"/>
-      <w:r>
-        <w:t xml:space="preserve"> define padrões para uma linguagem, e o JS é a implementação desses padrões.</w:t>
-      </w:r>
-    </w:p>
-    <w:p/>
-    <w:p>
-      <w:r>
-        <w:t>Node.JS: Software de código aberto, baseado no interpretador V8 do google que permite a execução de códigos JS fora de um navegador</w:t>
-      </w:r>
-      <w:r>
-        <w:t>.</w:t>
       </w:r>
     </w:p>
     <w:p/>
@@ -51,15 +43,7 @@
         </w:rPr>
       </w:pPr>
       <w:r>
-        <w:t xml:space="preserve">Várias ferramentas surgiram com a evolução do JS. Por isso que </w:t>
-      </w:r>
-      <w:r>
-        <w:t xml:space="preserve">é </w:t>
-      </w:r>
-      <w:bookmarkStart w:id="0" w:name="_GoBack"/>
-      <w:bookmarkEnd w:id="0"/>
-      <w:r>
-        <w:t xml:space="preserve">bom </w:t>
+        <w:t xml:space="preserve">Várias ferramentas surgiram com a evolução do JS. Por isso que é bom </w:t>
       </w:r>
       <w:r>
         <w:rPr>
@@ -68,6 +52,60 @@
         <w:t>SABER SOBRE JS ANTES DE APRENDER SOBRE ESSAS FERRAMENTAS.</w:t>
       </w:r>
     </w:p>
+    <w:p/>
+    <w:p>
+      <w:proofErr w:type="spellStart"/>
+      <w:r>
+        <w:t>Ecma</w:t>
+      </w:r>
+      <w:proofErr w:type="spellEnd"/>
+      <w:r>
+        <w:t xml:space="preserve"> Script: É o JS padronizado. O </w:t>
+      </w:r>
+      <w:proofErr w:type="spellStart"/>
+      <w:r>
+        <w:t>E</w:t>
+      </w:r>
+      <w:r>
+        <w:t>cma</w:t>
+      </w:r>
+      <w:proofErr w:type="spellEnd"/>
+      <w:r>
+        <w:t xml:space="preserve"> define padrões para uma linguagem, e o JS é a implementação desses padrões.</w:t>
+      </w:r>
+    </w:p>
+    <w:p/>
+    <w:p>
+      <w:r>
+        <w:t>Node.JS: Software de código aberto, baseado no interpretador V8 do google que permite a execução de códigos JS fora de um navegador</w:t>
+      </w:r>
+      <w:r>
+        <w:t>.</w:t>
+      </w:r>
+    </w:p>
+    <w:p/>
+    <w:p>
+      <w:proofErr w:type="spellStart"/>
+      <w:r>
+        <w:t>TypeScript</w:t>
+      </w:r>
+      <w:proofErr w:type="spellEnd"/>
+      <w:r>
+        <w:t xml:space="preserve">: Linguagem de programação de código aberto desenvolvida pela Microsoft. É um superconjunto sintático estrito de </w:t>
+      </w:r>
+      <w:proofErr w:type="spellStart"/>
+      <w:r>
+        <w:t>JavaScript</w:t>
+      </w:r>
+      <w:proofErr w:type="spellEnd"/>
+      <w:r>
+        <w:t xml:space="preserve"> e adiciona tipagem estática opcional à linguagem</w:t>
+      </w:r>
+      <w:r>
+        <w:t>.</w:t>
+      </w:r>
+    </w:p>
+    <w:p/>
     <w:p>
       <w:proofErr w:type="spellStart"/>
       <w:r>
@@ -202,7 +240,1082 @@
         <w:t>.</w:t>
       </w:r>
     </w:p>
+    <w:p>
+      <w:pPr>
+        <w:jc w:val="center"/>
+      </w:pPr>
+      <w:r>
+        <w:lastRenderedPageBreak/>
+        <w:t>Comandos básicos JS:</w:t>
+      </w:r>
+    </w:p>
+    <w:p>
+      <w:proofErr w:type="spellStart"/>
+      <w:r>
+        <w:t>Document</w:t>
+      </w:r>
+      <w:proofErr w:type="spellEnd"/>
+      <w:r>
+        <w:t>: Representa o conteúdo HTML na tela;</w:t>
+      </w:r>
+    </w:p>
+    <w:p>
+      <w:r>
+        <w:t>Write: Vai escrever alguma coisa;</w:t>
+      </w:r>
+    </w:p>
+    <w:p>
+      <w:proofErr w:type="spellStart"/>
+      <w:r>
+        <w:t>Window</w:t>
+      </w:r>
+      <w:proofErr w:type="spellEnd"/>
+      <w:r>
+        <w:t xml:space="preserve">: Abre uma janela ao entrar na página (Geralmente transforma tudo em </w:t>
+      </w:r>
+      <w:proofErr w:type="spellStart"/>
+      <w:r>
+        <w:t>string</w:t>
+      </w:r>
+      <w:proofErr w:type="spellEnd"/>
+      <w:r>
+        <w:t>...);</w:t>
+      </w:r>
+    </w:p>
+    <w:p>
+      <w:proofErr w:type="spellStart"/>
+      <w:r>
+        <w:t>Alert</w:t>
+      </w:r>
+      <w:proofErr w:type="spellEnd"/>
+      <w:r>
+        <w:t>: Soltará um alerta assim que se entrar na página;</w:t>
+      </w:r>
+    </w:p>
+    <w:p>
+      <w:proofErr w:type="spellStart"/>
+      <w:r>
+        <w:t>Confirm</w:t>
+      </w:r>
+      <w:proofErr w:type="spellEnd"/>
+      <w:r>
+        <w:t>: Pedirá uma confirmação do usuário;</w:t>
+      </w:r>
+    </w:p>
+    <w:p>
+      <w:r>
+        <w:t xml:space="preserve">Prompt: Pedirá uma informação </w:t>
+      </w:r>
+      <w:r>
+        <w:t>específica</w:t>
+      </w:r>
+      <w:r>
+        <w:t xml:space="preserve"> para o usuário digitar</w:t>
+      </w:r>
+      <w:r>
+        <w:t>.</w:t>
+      </w:r>
+    </w:p>
+    <w:p/>
+    <w:p>
+      <w:pPr>
+        <w:pBdr>
+          <w:top w:val="single" w:sz="4" w:space="1" w:color="auto"/>
+          <w:left w:val="single" w:sz="4" w:space="4" w:color="auto"/>
+          <w:bottom w:val="single" w:sz="4" w:space="1" w:color="auto"/>
+          <w:right w:val="single" w:sz="4" w:space="4" w:color="auto"/>
+          <w:between w:val="single" w:sz="4" w:space="1" w:color="auto"/>
+          <w:bar w:val="single" w:sz="4" w:color="auto"/>
+        </w:pBdr>
+      </w:pPr>
+      <w:r>
+        <w:t xml:space="preserve">Armazenamento de Dados: Sempre serão guardados em espaços pré-definidos na memória do </w:t>
+      </w:r>
+      <w:proofErr w:type="spellStart"/>
+      <w:r>
+        <w:t>pc</w:t>
+      </w:r>
+      <w:proofErr w:type="spellEnd"/>
+      <w:r>
+        <w:t xml:space="preserve"> (Como em pastas). O mesmo se dá </w:t>
+      </w:r>
+      <w:r>
+        <w:t>aos dados no código, para armazená-los precisamos definir espaços para eles.</w:t>
+      </w:r>
+    </w:p>
+    <w:p/>
+    <w:p>
+      <w:pPr>
+        <w:jc w:val="center"/>
+      </w:pPr>
+      <w:r>
+        <w:t>Variáveis</w:t>
+      </w:r>
+      <w:r>
+        <w:t xml:space="preserve"> em JS</w:t>
+      </w:r>
+    </w:p>
+    <w:p>
+      <w:r>
+        <w:t>As variáveis são os espaços que pré-determinamos para guardar dados, para identifica-las precisamos nomeá-las (identifica-las). Quando um valor é colocado dentro da variável chamamos esse processo de “atribuição”.</w:t>
+      </w:r>
+    </w:p>
+    <w:p/>
+    <w:p/>
+    <w:p/>
+    <w:p>
+      <w:pPr>
+        <w:jc w:val="center"/>
+      </w:pPr>
+      <w:r>
+        <w:rPr>
+          <w:noProof/>
+        </w:rPr>
+        <w:drawing>
+          <wp:inline distT="0" distB="0" distL="0" distR="0" wp14:anchorId="506948A6" wp14:editId="7C62F09F">
+            <wp:extent cx="2952750" cy="2641071"/>
+            <wp:effectExtent l="0" t="0" r="0" b="6985"/>
+            <wp:docPr id="2" name="Imagem 2"/>
+            <wp:cNvGraphicFramePr>
+              <a:graphicFrameLocks xmlns:a="http://schemas.openxmlformats.org/drawingml/2006/main" noChangeAspect="1"/>
+            </wp:cNvGraphicFramePr>
+            <a:graphic xmlns:a="http://schemas.openxmlformats.org/drawingml/2006/main">
+              <a:graphicData uri="http://schemas.openxmlformats.org/drawingml/2006/picture">
+                <pic:pic xmlns:pic="http://schemas.openxmlformats.org/drawingml/2006/picture">
+                  <pic:nvPicPr>
+                    <pic:cNvPr id="0" name="Picture 2"/>
+                    <pic:cNvPicPr>
+                      <a:picLocks noChangeAspect="1" noChangeArrowheads="1"/>
+                    </pic:cNvPicPr>
+                  </pic:nvPicPr>
+                  <pic:blipFill>
+                    <a:blip r:embed="rId6">
+                      <a:extLst>
+                        <a:ext uri="{28A0092B-C50C-407E-A947-70E740481C1C}">
+                          <a14:useLocalDpi xmlns:a14="http://schemas.microsoft.com/office/drawing/2010/main" val="0"/>
+                        </a:ext>
+                      </a:extLst>
+                    </a:blip>
+                    <a:srcRect/>
+                    <a:stretch>
+                      <a:fillRect/>
+                    </a:stretch>
+                  </pic:blipFill>
+                  <pic:spPr bwMode="auto">
+                    <a:xfrm>
+                      <a:off x="0" y="0"/>
+                      <a:ext cx="2957380" cy="2645212"/>
+                    </a:xfrm>
+                    <a:prstGeom prst="rect">
+                      <a:avLst/>
+                    </a:prstGeom>
+                    <a:noFill/>
+                    <a:ln>
+                      <a:noFill/>
+                    </a:ln>
+                  </pic:spPr>
+                </pic:pic>
+              </a:graphicData>
+            </a:graphic>
+          </wp:inline>
+        </w:drawing>
+      </w:r>
+    </w:p>
+    <w:p>
+      <w:pPr>
+        <w:jc w:val="center"/>
+      </w:pPr>
+    </w:p>
+    <w:p>
+      <w:pPr>
+        <w:jc w:val="center"/>
+      </w:pPr>
+    </w:p>
+    <w:p>
+      <w:pPr>
+        <w:jc w:val="center"/>
+      </w:pPr>
+    </w:p>
+    <w:p>
+      <w:pPr>
+        <w:jc w:val="center"/>
+      </w:pPr>
+    </w:p>
+    <w:p>
+      <w:pPr>
+        <w:jc w:val="center"/>
+      </w:pPr>
+    </w:p>
+    <w:p>
+      <w:pPr>
+        <w:jc w:val="center"/>
+      </w:pPr>
+    </w:p>
+    <w:p>
+      <w:pPr>
+        <w:jc w:val="center"/>
+      </w:pPr>
+      <w:r>
+        <w:t>Tipos em JS</w:t>
+      </w:r>
+    </w:p>
+    <w:p>
+      <w:pPr>
+        <w:jc w:val="both"/>
+      </w:pPr>
+      <w:r>
+        <w:t>Os tipos mostram de que tipo é o dado informado na variável (</w:t>
+      </w:r>
+      <w:proofErr w:type="spellStart"/>
+      <w:r>
+        <w:t>number</w:t>
+      </w:r>
+      <w:proofErr w:type="spellEnd"/>
+      <w:r>
+        <w:t xml:space="preserve">, </w:t>
+      </w:r>
+      <w:proofErr w:type="spellStart"/>
+      <w:r>
+        <w:t>string</w:t>
+      </w:r>
+      <w:proofErr w:type="spellEnd"/>
+      <w:r>
+        <w:t xml:space="preserve">, </w:t>
+      </w:r>
+      <w:proofErr w:type="spellStart"/>
+      <w:r>
+        <w:t>boolean</w:t>
+      </w:r>
+      <w:proofErr w:type="spellEnd"/>
+      <w:r>
+        <w:t xml:space="preserve">, </w:t>
+      </w:r>
+      <w:proofErr w:type="spellStart"/>
+      <w:r>
+        <w:t>etc</w:t>
+      </w:r>
+      <w:proofErr w:type="spellEnd"/>
+      <w:r>
+        <w:t>).</w:t>
+      </w:r>
+    </w:p>
+    <w:p>
+      <w:pPr>
+        <w:jc w:val="center"/>
+      </w:pPr>
+      <w:r>
+        <w:rPr>
+          <w:noProof/>
+        </w:rPr>
+        <w:drawing>
+          <wp:inline distT="0" distB="0" distL="0" distR="0" wp14:anchorId="0F46F0A7" wp14:editId="1FE62752">
+            <wp:extent cx="2143125" cy="2377058"/>
+            <wp:effectExtent l="0" t="0" r="0" b="4445"/>
+            <wp:docPr id="3" name="Imagem 3"/>
+            <wp:cNvGraphicFramePr>
+              <a:graphicFrameLocks xmlns:a="http://schemas.openxmlformats.org/drawingml/2006/main" noChangeAspect="1"/>
+            </wp:cNvGraphicFramePr>
+            <a:graphic xmlns:a="http://schemas.openxmlformats.org/drawingml/2006/main">
+              <a:graphicData uri="http://schemas.openxmlformats.org/drawingml/2006/picture">
+                <pic:pic xmlns:pic="http://schemas.openxmlformats.org/drawingml/2006/picture">
+                  <pic:nvPicPr>
+                    <pic:cNvPr id="0" name="Picture 3"/>
+                    <pic:cNvPicPr>
+                      <a:picLocks noChangeAspect="1" noChangeArrowheads="1"/>
+                    </pic:cNvPicPr>
+                  </pic:nvPicPr>
+                  <pic:blipFill>
+                    <a:blip r:embed="rId7">
+                      <a:extLst>
+                        <a:ext uri="{28A0092B-C50C-407E-A947-70E740481C1C}">
+                          <a14:useLocalDpi xmlns:a14="http://schemas.microsoft.com/office/drawing/2010/main" val="0"/>
+                        </a:ext>
+                      </a:extLst>
+                    </a:blip>
+                    <a:srcRect/>
+                    <a:stretch>
+                      <a:fillRect/>
+                    </a:stretch>
+                  </pic:blipFill>
+                  <pic:spPr bwMode="auto">
+                    <a:xfrm>
+                      <a:off x="0" y="0"/>
+                      <a:ext cx="2152531" cy="2387491"/>
+                    </a:xfrm>
+                    <a:prstGeom prst="rect">
+                      <a:avLst/>
+                    </a:prstGeom>
+                    <a:noFill/>
+                    <a:ln>
+                      <a:noFill/>
+                    </a:ln>
+                  </pic:spPr>
+                </pic:pic>
+              </a:graphicData>
+            </a:graphic>
+          </wp:inline>
+        </w:drawing>
+      </w:r>
+    </w:p>
+    <w:p>
+      <w:r>
+        <w:t>Primitivos</w:t>
+      </w:r>
+    </w:p>
+    <w:p>
+      <w:proofErr w:type="spellStart"/>
+      <w:r>
+        <w:t>Number</w:t>
+      </w:r>
+      <w:proofErr w:type="spellEnd"/>
+      <w:r>
+        <w:t>: Representa números inteiros ou de ponto flutuante, exemplo: 42 ou 3.14.</w:t>
+      </w:r>
+    </w:p>
+    <w:p>
+      <w:proofErr w:type="spellStart"/>
+      <w:r>
+        <w:t>Boolean</w:t>
+      </w:r>
+      <w:proofErr w:type="spellEnd"/>
+      <w:r>
+        <w:t>: Representa valores lógicos verdadeiro ou falso (</w:t>
+      </w:r>
+      <w:proofErr w:type="spellStart"/>
+      <w:r>
+        <w:t>True</w:t>
+      </w:r>
+      <w:proofErr w:type="spellEnd"/>
+      <w:r>
+        <w:t xml:space="preserve"> </w:t>
+      </w:r>
+      <w:proofErr w:type="spellStart"/>
+      <w:r>
+        <w:t>or</w:t>
+      </w:r>
+      <w:proofErr w:type="spellEnd"/>
+      <w:r>
+        <w:t xml:space="preserve"> False);</w:t>
+      </w:r>
+    </w:p>
+    <w:p>
+      <w:proofErr w:type="spellStart"/>
+      <w:r>
+        <w:t>Undefined</w:t>
+      </w:r>
+      <w:proofErr w:type="spellEnd"/>
+      <w:r>
+        <w:t>: Representa a ausência de valor;</w:t>
+      </w:r>
+    </w:p>
+    <w:p>
+      <w:r>
+        <w:t>Symbol: Tipo único e imutável, utilizado como identificadores únicos para objetos;</w:t>
+      </w:r>
+    </w:p>
+    <w:p>
+      <w:proofErr w:type="spellStart"/>
+      <w:r>
+        <w:t>Typeof</w:t>
+      </w:r>
+      <w:proofErr w:type="spellEnd"/>
+      <w:r>
+        <w:t>: Mostra o tipo da variável.</w:t>
+      </w:r>
+    </w:p>
+    <w:p>
+      <w:proofErr w:type="spellStart"/>
+      <w:r>
+        <w:t>String</w:t>
+      </w:r>
+      <w:proofErr w:type="spellEnd"/>
+      <w:r>
+        <w:t xml:space="preserve">: </w:t>
+      </w:r>
+      <w:r>
+        <w:t>Representa uma cadeia de caracteres, exemplo: “Olá mundo”;</w:t>
+      </w:r>
+    </w:p>
+    <w:p>
+      <w:proofErr w:type="spellStart"/>
+      <w:r>
+        <w:t>Null</w:t>
+      </w:r>
+      <w:proofErr w:type="spellEnd"/>
+      <w:r>
+        <w:t>: Nulo.</w:t>
+      </w:r>
+    </w:p>
+    <w:p/>
+    <w:p>
+      <w:r>
+        <w:t>Não primitivos (tipos de objetos)</w:t>
+      </w:r>
+    </w:p>
+    <w:p>
+      <w:proofErr w:type="spellStart"/>
+      <w:r>
+        <w:t>Object</w:t>
+      </w:r>
+      <w:proofErr w:type="spellEnd"/>
+      <w:r>
+        <w:t>: representa uma coleção de propriedades, que podem ser acessadas por chave-valor</w:t>
+      </w:r>
+      <w:r>
+        <w:t>;</w:t>
+      </w:r>
+    </w:p>
+    <w:p>
+      <w:proofErr w:type="spellStart"/>
+      <w:r>
+        <w:t>Array</w:t>
+      </w:r>
+      <w:proofErr w:type="spellEnd"/>
+      <w:r>
+        <w:t>: representa uma coleção ordenada de valores, que podem ser acessados por índice</w:t>
+      </w:r>
+      <w:r>
+        <w:t>;</w:t>
+      </w:r>
+    </w:p>
+    <w:p>
+      <w:proofErr w:type="spellStart"/>
+      <w:r>
+        <w:t>Function</w:t>
+      </w:r>
+      <w:proofErr w:type="spellEnd"/>
+      <w:r>
+        <w:t>: representa uma função que pode ser executada para realizar uma tarefa específica</w:t>
+      </w:r>
+      <w:r>
+        <w:t>;</w:t>
+      </w:r>
+    </w:p>
+    <w:p>
+      <w:r>
+        <w:t>Date: representa uma data e hora específicas</w:t>
+      </w:r>
+      <w:r>
+        <w:t>;</w:t>
+      </w:r>
+    </w:p>
+    <w:p>
+      <w:r>
+        <w:t>Map: representa uma coleção de pares chave-valor</w:t>
+      </w:r>
+      <w:r>
+        <w:t>;</w:t>
+      </w:r>
+    </w:p>
+    <w:p>
+      <w:r>
+        <w:t>Set: representa uma coleção única de valores</w:t>
+      </w:r>
+      <w:r>
+        <w:t>;</w:t>
+      </w:r>
+    </w:p>
+    <w:p>
+      <w:proofErr w:type="spellStart"/>
+      <w:r>
+        <w:t>RegExp</w:t>
+      </w:r>
+      <w:proofErr w:type="spellEnd"/>
+      <w:r>
+        <w:t>: representa uma expressão regular, usada para fazer correspondências em cadeias de caracteres</w:t>
+      </w:r>
+      <w:r>
+        <w:t>;</w:t>
+      </w:r>
+    </w:p>
+    <w:p>
+      <w:proofErr w:type="spellStart"/>
+      <w:r>
+        <w:t>Promise</w:t>
+      </w:r>
+      <w:proofErr w:type="spellEnd"/>
+      <w:r>
+        <w:t>: representa uma operação assíncrona que eventualmente retorna um valor.</w:t>
+      </w:r>
+    </w:p>
+    <w:p/>
+    <w:p/>
+    <w:p>
+      <w:pPr>
+        <w:pBdr>
+          <w:top w:val="single" w:sz="4" w:space="1" w:color="auto"/>
+          <w:left w:val="single" w:sz="4" w:space="4" w:color="auto"/>
+          <w:bottom w:val="single" w:sz="4" w:space="1" w:color="auto"/>
+          <w:right w:val="single" w:sz="4" w:space="4" w:color="auto"/>
+          <w:bar w:val="single" w:sz="4" w:color="auto"/>
+        </w:pBdr>
+      </w:pPr>
+      <w:r>
+        <w:t>Sinais</w:t>
+      </w:r>
+    </w:p>
+    <w:p>
+      <w:pPr>
+        <w:pBdr>
+          <w:top w:val="single" w:sz="4" w:space="1" w:color="auto"/>
+          <w:left w:val="single" w:sz="4" w:space="4" w:color="auto"/>
+          <w:bottom w:val="single" w:sz="4" w:space="1" w:color="auto"/>
+          <w:right w:val="single" w:sz="4" w:space="4" w:color="auto"/>
+          <w:bar w:val="single" w:sz="4" w:color="auto"/>
+        </w:pBdr>
+      </w:pPr>
+      <w:r>
+        <w:t>= : Sozinho representa “receber algo”. Quando é são dois (“==”) representa que algo é igual a alguma coisa;</w:t>
+      </w:r>
+    </w:p>
+    <w:p>
+      <w:pPr>
+        <w:pBdr>
+          <w:top w:val="single" w:sz="4" w:space="1" w:color="auto"/>
+          <w:left w:val="single" w:sz="4" w:space="4" w:color="auto"/>
+          <w:bottom w:val="single" w:sz="4" w:space="1" w:color="auto"/>
+          <w:right w:val="single" w:sz="4" w:space="4" w:color="auto"/>
+          <w:bar w:val="single" w:sz="4" w:color="auto"/>
+        </w:pBdr>
+      </w:pPr>
+      <w:r>
+        <w:t xml:space="preserve">+ : Serve tanto para adição como para concatenação em JS. Para diferenciar basta fazer </w:t>
+      </w:r>
+      <w:proofErr w:type="spellStart"/>
+      <w:r>
+        <w:t>number</w:t>
+      </w:r>
+      <w:proofErr w:type="spellEnd"/>
+      <w:r>
+        <w:t xml:space="preserve"> + </w:t>
+      </w:r>
+      <w:proofErr w:type="spellStart"/>
+      <w:r>
+        <w:t>number</w:t>
+      </w:r>
+      <w:proofErr w:type="spellEnd"/>
+      <w:r>
+        <w:t xml:space="preserve"> para adição, e </w:t>
+      </w:r>
+      <w:proofErr w:type="spellStart"/>
+      <w:r>
+        <w:t>String</w:t>
+      </w:r>
+      <w:proofErr w:type="spellEnd"/>
+      <w:r>
+        <w:t xml:space="preserve"> + </w:t>
+      </w:r>
+      <w:proofErr w:type="spellStart"/>
+      <w:r>
+        <w:t>String</w:t>
+      </w:r>
+      <w:proofErr w:type="spellEnd"/>
+      <w:r>
+        <w:t xml:space="preserve"> para concatenação;</w:t>
+      </w:r>
+    </w:p>
+    <w:p/>
+    <w:p>
+      <w:pPr>
+        <w:jc w:val="center"/>
+      </w:pPr>
+      <w:r>
+        <w:t>Conversão</w:t>
+      </w:r>
+    </w:p>
+    <w:p>
+      <w:proofErr w:type="spellStart"/>
+      <w:r>
+        <w:t>String</w:t>
+      </w:r>
+      <w:proofErr w:type="spellEnd"/>
+      <w:r>
+        <w:t xml:space="preserve"> &gt; número</w:t>
+      </w:r>
+    </w:p>
+    <w:p>
+      <w:r>
+        <w:t>Usamos parse + o formato do valor;</w:t>
+      </w:r>
+    </w:p>
+    <w:p>
+      <w:r>
+        <w:rPr>
+          <w:noProof/>
+        </w:rPr>
+        <w:drawing>
+          <wp:inline distT="0" distB="0" distL="0" distR="0" wp14:anchorId="3DF9EEC9" wp14:editId="654BF81B">
+            <wp:extent cx="2314575" cy="847725"/>
+            <wp:effectExtent l="0" t="0" r="9525" b="9525"/>
+            <wp:docPr id="36" name="Imagem 36"/>
+            <wp:cNvGraphicFramePr>
+              <a:graphicFrameLocks xmlns:a="http://schemas.openxmlformats.org/drawingml/2006/main" noChangeAspect="1"/>
+            </wp:cNvGraphicFramePr>
+            <a:graphic xmlns:a="http://schemas.openxmlformats.org/drawingml/2006/main">
+              <a:graphicData uri="http://schemas.openxmlformats.org/drawingml/2006/picture">
+                <pic:pic xmlns:pic="http://schemas.openxmlformats.org/drawingml/2006/picture">
+                  <pic:nvPicPr>
+                    <pic:cNvPr id="0" name="Picture 1"/>
+                    <pic:cNvPicPr>
+                      <a:picLocks noChangeAspect="1" noChangeArrowheads="1"/>
+                    </pic:cNvPicPr>
+                  </pic:nvPicPr>
+                  <pic:blipFill>
+                    <a:blip r:embed="rId8">
+                      <a:extLst>
+                        <a:ext uri="{28A0092B-C50C-407E-A947-70E740481C1C}">
+                          <a14:useLocalDpi xmlns:a14="http://schemas.microsoft.com/office/drawing/2010/main" val="0"/>
+                        </a:ext>
+                      </a:extLst>
+                    </a:blip>
+                    <a:srcRect/>
+                    <a:stretch>
+                      <a:fillRect/>
+                    </a:stretch>
+                  </pic:blipFill>
+                  <pic:spPr bwMode="auto">
+                    <a:xfrm>
+                      <a:off x="0" y="0"/>
+                      <a:ext cx="2314575" cy="847725"/>
+                    </a:xfrm>
+                    <a:prstGeom prst="rect">
+                      <a:avLst/>
+                    </a:prstGeom>
+                    <a:noFill/>
+                    <a:ln>
+                      <a:noFill/>
+                    </a:ln>
+                  </pic:spPr>
+                </pic:pic>
+              </a:graphicData>
+            </a:graphic>
+          </wp:inline>
+        </w:drawing>
+      </w:r>
+    </w:p>
+    <w:p>
+      <w:proofErr w:type="spellStart"/>
+      <w:r>
+        <w:t>Int</w:t>
+      </w:r>
+      <w:proofErr w:type="spellEnd"/>
+      <w:r>
+        <w:t>: Para inteiros;</w:t>
+      </w:r>
+    </w:p>
+    <w:p>
+      <w:proofErr w:type="spellStart"/>
+      <w:r>
+        <w:t>Float</w:t>
+      </w:r>
+      <w:proofErr w:type="spellEnd"/>
+      <w:r>
+        <w:t>: Para flutuantes</w:t>
+      </w:r>
+      <w:r>
+        <w:t>;</w:t>
+      </w:r>
+    </w:p>
+    <w:p>
+      <w:proofErr w:type="spellStart"/>
+      <w:r>
+        <w:t>Number</w:t>
+      </w:r>
+      <w:proofErr w:type="spellEnd"/>
+      <w:r>
+        <w:t>(n): O código se vira, muito utilizado hoje em dia para conversão.</w:t>
+      </w:r>
+    </w:p>
+    <w:p>
+      <w:r>
+        <w:rPr>
+          <w:noProof/>
+        </w:rPr>
+        <w:drawing>
+          <wp:inline distT="0" distB="0" distL="0" distR="0" wp14:anchorId="15D1B6F3" wp14:editId="29643443">
+            <wp:extent cx="1428750" cy="828675"/>
+            <wp:effectExtent l="0" t="0" r="0" b="9525"/>
+            <wp:docPr id="37" name="Imagem 37"/>
+            <wp:cNvGraphicFramePr>
+              <a:graphicFrameLocks xmlns:a="http://schemas.openxmlformats.org/drawingml/2006/main" noChangeAspect="1"/>
+            </wp:cNvGraphicFramePr>
+            <a:graphic xmlns:a="http://schemas.openxmlformats.org/drawingml/2006/main">
+              <a:graphicData uri="http://schemas.openxmlformats.org/drawingml/2006/picture">
+                <pic:pic xmlns:pic="http://schemas.openxmlformats.org/drawingml/2006/picture">
+                  <pic:nvPicPr>
+                    <pic:cNvPr id="0" name="Picture 2"/>
+                    <pic:cNvPicPr>
+                      <a:picLocks noChangeAspect="1" noChangeArrowheads="1"/>
+                    </pic:cNvPicPr>
+                  </pic:nvPicPr>
+                  <pic:blipFill>
+                    <a:blip r:embed="rId9">
+                      <a:extLst>
+                        <a:ext uri="{28A0092B-C50C-407E-A947-70E740481C1C}">
+                          <a14:useLocalDpi xmlns:a14="http://schemas.microsoft.com/office/drawing/2010/main" val="0"/>
+                        </a:ext>
+                      </a:extLst>
+                    </a:blip>
+                    <a:srcRect/>
+                    <a:stretch>
+                      <a:fillRect/>
+                    </a:stretch>
+                  </pic:blipFill>
+                  <pic:spPr bwMode="auto">
+                    <a:xfrm>
+                      <a:off x="0" y="0"/>
+                      <a:ext cx="1428750" cy="828675"/>
+                    </a:xfrm>
+                    <a:prstGeom prst="rect">
+                      <a:avLst/>
+                    </a:prstGeom>
+                    <a:noFill/>
+                    <a:ln>
+                      <a:noFill/>
+                    </a:ln>
+                  </pic:spPr>
+                </pic:pic>
+              </a:graphicData>
+            </a:graphic>
+          </wp:inline>
+        </w:drawing>
+      </w:r>
+    </w:p>
+    <w:p>
+      <w:pPr>
+        <w:pBdr>
+          <w:bottom w:val="single" w:sz="6" w:space="1" w:color="auto"/>
+        </w:pBdr>
+      </w:pPr>
+      <w:r>
+        <w:t xml:space="preserve">Número &gt; </w:t>
+      </w:r>
+      <w:proofErr w:type="spellStart"/>
+      <w:r>
+        <w:t>String</w:t>
+      </w:r>
+      <w:proofErr w:type="spellEnd"/>
+    </w:p>
+    <w:p/>
+    <w:p>
+      <w:pPr>
+        <w:jc w:val="center"/>
+      </w:pPr>
+      <w:r>
+        <w:t>Formatando</w:t>
+      </w:r>
+    </w:p>
+    <w:p>
+      <w:proofErr w:type="spellStart"/>
+      <w:r>
+        <w:t>Strings</w:t>
+      </w:r>
+      <w:proofErr w:type="spellEnd"/>
+    </w:p>
+    <w:p>
+      <w:r>
+        <w:rPr>
+          <w:noProof/>
+        </w:rPr>
+        <w:drawing>
+          <wp:inline distT="0" distB="0" distL="0" distR="0" wp14:anchorId="4EED4806" wp14:editId="25FCAC90">
+            <wp:extent cx="4448175" cy="597223"/>
+            <wp:effectExtent l="0" t="0" r="0" b="0"/>
+            <wp:docPr id="38" name="Imagem 38"/>
+            <wp:cNvGraphicFramePr>
+              <a:graphicFrameLocks xmlns:a="http://schemas.openxmlformats.org/drawingml/2006/main" noChangeAspect="1"/>
+            </wp:cNvGraphicFramePr>
+            <a:graphic xmlns:a="http://schemas.openxmlformats.org/drawingml/2006/main">
+              <a:graphicData uri="http://schemas.openxmlformats.org/drawingml/2006/picture">
+                <pic:pic xmlns:pic="http://schemas.openxmlformats.org/drawingml/2006/picture">
+                  <pic:nvPicPr>
+                    <pic:cNvPr id="0" name="Picture 3"/>
+                    <pic:cNvPicPr>
+                      <a:picLocks noChangeAspect="1" noChangeArrowheads="1"/>
+                    </pic:cNvPicPr>
+                  </pic:nvPicPr>
+                  <pic:blipFill>
+                    <a:blip r:embed="rId10">
+                      <a:extLst>
+                        <a:ext uri="{28A0092B-C50C-407E-A947-70E740481C1C}">
+                          <a14:useLocalDpi xmlns:a14="http://schemas.microsoft.com/office/drawing/2010/main" val="0"/>
+                        </a:ext>
+                      </a:extLst>
+                    </a:blip>
+                    <a:srcRect/>
+                    <a:stretch>
+                      <a:fillRect/>
+                    </a:stretch>
+                  </pic:blipFill>
+                  <pic:spPr bwMode="auto">
+                    <a:xfrm>
+                      <a:off x="0" y="0"/>
+                      <a:ext cx="4599088" cy="617485"/>
+                    </a:xfrm>
+                    <a:prstGeom prst="rect">
+                      <a:avLst/>
+                    </a:prstGeom>
+                    <a:noFill/>
+                    <a:ln>
+                      <a:noFill/>
+                    </a:ln>
+                  </pic:spPr>
+                </pic:pic>
+              </a:graphicData>
+            </a:graphic>
+          </wp:inline>
+        </w:drawing>
+      </w:r>
+    </w:p>
+    <w:p>
+      <w:proofErr w:type="spellStart"/>
+      <w:r>
+        <w:t>Template</w:t>
+      </w:r>
+      <w:proofErr w:type="spellEnd"/>
+      <w:r>
+        <w:t>:</w:t>
+      </w:r>
+      <w:r>
+        <w:t xml:space="preserve"> é</w:t>
+      </w:r>
+      <w:r>
+        <w:t xml:space="preserve"> a</w:t>
+      </w:r>
+      <w:r>
+        <w:t xml:space="preserve"> forma mais recente e fácil de formatar </w:t>
+      </w:r>
+      <w:proofErr w:type="spellStart"/>
+      <w:r>
+        <w:t>Strings</w:t>
+      </w:r>
+      <w:proofErr w:type="spellEnd"/>
+      <w:r>
+        <w:t>;</w:t>
+      </w:r>
+    </w:p>
+    <w:p>
+      <w:proofErr w:type="spellStart"/>
+      <w:r>
+        <w:t>Length</w:t>
+      </w:r>
+      <w:proofErr w:type="spellEnd"/>
+      <w:r>
+        <w:t xml:space="preserve">: Mostra quantos caracteres a </w:t>
+      </w:r>
+      <w:proofErr w:type="spellStart"/>
+      <w:r>
+        <w:t>string</w:t>
+      </w:r>
+      <w:proofErr w:type="spellEnd"/>
+      <w:r>
+        <w:t xml:space="preserve"> tem;</w:t>
+      </w:r>
+    </w:p>
+    <w:p>
+      <w:proofErr w:type="spellStart"/>
+      <w:r>
+        <w:t>toUpperCase</w:t>
+      </w:r>
+      <w:proofErr w:type="spellEnd"/>
+      <w:r>
+        <w:t>: Deixa tudo em letras maiúsculas;</w:t>
+      </w:r>
+    </w:p>
+    <w:p>
+      <w:proofErr w:type="spellStart"/>
+      <w:r>
+        <w:t>toUpperCase</w:t>
+      </w:r>
+      <w:proofErr w:type="spellEnd"/>
+      <w:r>
+        <w:t>: Deixa tudo em letras minúsculas.</w:t>
+      </w:r>
+    </w:p>
+    <w:p>
+      <w:r>
+        <w:lastRenderedPageBreak/>
+        <w:t>Números</w:t>
+      </w:r>
+    </w:p>
+    <w:p>
+      <w:proofErr w:type="spellStart"/>
+      <w:r>
+        <w:t>ToFixed</w:t>
+      </w:r>
+      <w:proofErr w:type="spellEnd"/>
+      <w:r>
+        <w:t>(): Pode determinar quantas em casa queremos o número;</w:t>
+      </w:r>
+    </w:p>
+    <w:p>
+      <w:r>
+        <w:t>.</w:t>
+      </w:r>
+      <w:proofErr w:type="spellStart"/>
+      <w:r>
+        <w:t>replace</w:t>
+      </w:r>
+      <w:proofErr w:type="spellEnd"/>
+      <w:r>
+        <w:t xml:space="preserve">(): Substitui; </w:t>
+      </w:r>
+    </w:p>
+    <w:p>
+      <w:r>
+        <w:rPr>
+          <w:noProof/>
+        </w:rPr>
+        <w:drawing>
+          <wp:inline distT="0" distB="0" distL="0" distR="0" wp14:anchorId="1417C2F8" wp14:editId="6E9F66A1">
+            <wp:extent cx="3562350" cy="1276350"/>
+            <wp:effectExtent l="0" t="0" r="0" b="0"/>
+            <wp:docPr id="40" name="Imagem 40"/>
+            <wp:cNvGraphicFramePr>
+              <a:graphicFrameLocks xmlns:a="http://schemas.openxmlformats.org/drawingml/2006/main" noChangeAspect="1"/>
+            </wp:cNvGraphicFramePr>
+            <a:graphic xmlns:a="http://schemas.openxmlformats.org/drawingml/2006/main">
+              <a:graphicData uri="http://schemas.openxmlformats.org/drawingml/2006/picture">
+                <pic:pic xmlns:pic="http://schemas.openxmlformats.org/drawingml/2006/picture">
+                  <pic:nvPicPr>
+                    <pic:cNvPr id="0" name="Picture 5"/>
+                    <pic:cNvPicPr>
+                      <a:picLocks noChangeAspect="1" noChangeArrowheads="1"/>
+                    </pic:cNvPicPr>
+                  </pic:nvPicPr>
+                  <pic:blipFill>
+                    <a:blip r:embed="rId11">
+                      <a:extLst>
+                        <a:ext uri="{28A0092B-C50C-407E-A947-70E740481C1C}">
+                          <a14:useLocalDpi xmlns:a14="http://schemas.microsoft.com/office/drawing/2010/main" val="0"/>
+                        </a:ext>
+                      </a:extLst>
+                    </a:blip>
+                    <a:srcRect/>
+                    <a:stretch>
+                      <a:fillRect/>
+                    </a:stretch>
+                  </pic:blipFill>
+                  <pic:spPr bwMode="auto">
+                    <a:xfrm>
+                      <a:off x="0" y="0"/>
+                      <a:ext cx="3562350" cy="1276350"/>
+                    </a:xfrm>
+                    <a:prstGeom prst="rect">
+                      <a:avLst/>
+                    </a:prstGeom>
+                    <a:noFill/>
+                    <a:ln>
+                      <a:noFill/>
+                    </a:ln>
+                  </pic:spPr>
+                </pic:pic>
+              </a:graphicData>
+            </a:graphic>
+          </wp:inline>
+        </w:drawing>
+      </w:r>
+    </w:p>
+    <w:p>
+      <w:pPr>
+        <w:jc w:val="center"/>
+      </w:pPr>
+    </w:p>
+    <w:p>
+      <w:r>
+        <w:t>N1.toLocaleString( ‘</w:t>
+      </w:r>
+      <w:proofErr w:type="spellStart"/>
+      <w:r>
+        <w:t>language</w:t>
+      </w:r>
+      <w:proofErr w:type="spellEnd"/>
+      <w:r>
+        <w:t>’ ({</w:t>
+      </w:r>
+      <w:proofErr w:type="spellStart"/>
+      <w:r>
+        <w:t>style</w:t>
+      </w:r>
+      <w:proofErr w:type="spellEnd"/>
+      <w:r>
+        <w:t>: ‘</w:t>
+      </w:r>
+      <w:proofErr w:type="spellStart"/>
+      <w:r>
+        <w:t>currency</w:t>
+      </w:r>
+      <w:proofErr w:type="spellEnd"/>
+      <w:r>
+        <w:t xml:space="preserve">’, </w:t>
+      </w:r>
+      <w:proofErr w:type="spellStart"/>
+      <w:r>
+        <w:t>currency</w:t>
+      </w:r>
+      <w:proofErr w:type="spellEnd"/>
+      <w:r>
+        <w:t>: ‘...’}): Muito utilizado para conversão de números em moedas.</w:t>
+      </w:r>
+    </w:p>
+    <w:p>
+      <w:r>
+        <w:rPr>
+          <w:noProof/>
+        </w:rPr>
+        <w:drawing>
+          <wp:inline distT="0" distB="0" distL="0" distR="0" wp14:anchorId="449D4007" wp14:editId="29386190">
+            <wp:extent cx="5400675" cy="390525"/>
+            <wp:effectExtent l="0" t="0" r="9525" b="9525"/>
+            <wp:docPr id="42" name="Imagem 42"/>
+            <wp:cNvGraphicFramePr>
+              <a:graphicFrameLocks xmlns:a="http://schemas.openxmlformats.org/drawingml/2006/main" noChangeAspect="1"/>
+            </wp:cNvGraphicFramePr>
+            <a:graphic xmlns:a="http://schemas.openxmlformats.org/drawingml/2006/main">
+              <a:graphicData uri="http://schemas.openxmlformats.org/drawingml/2006/picture">
+                <pic:pic xmlns:pic="http://schemas.openxmlformats.org/drawingml/2006/picture">
+                  <pic:nvPicPr>
+                    <pic:cNvPr id="0" name="Picture 7"/>
+                    <pic:cNvPicPr>
+                      <a:picLocks noChangeAspect="1" noChangeArrowheads="1"/>
+                    </pic:cNvPicPr>
+                  </pic:nvPicPr>
+                  <pic:blipFill>
+                    <a:blip r:embed="rId12">
+                      <a:extLst>
+                        <a:ext uri="{28A0092B-C50C-407E-A947-70E740481C1C}">
+                          <a14:useLocalDpi xmlns:a14="http://schemas.microsoft.com/office/drawing/2010/main" val="0"/>
+                        </a:ext>
+                      </a:extLst>
+                    </a:blip>
+                    <a:srcRect/>
+                    <a:stretch>
+                      <a:fillRect/>
+                    </a:stretch>
+                  </pic:blipFill>
+                  <pic:spPr bwMode="auto">
+                    <a:xfrm>
+                      <a:off x="0" y="0"/>
+                      <a:ext cx="5400675" cy="390525"/>
+                    </a:xfrm>
+                    <a:prstGeom prst="rect">
+                      <a:avLst/>
+                    </a:prstGeom>
+                    <a:noFill/>
+                    <a:ln>
+                      <a:noFill/>
+                    </a:ln>
+                  </pic:spPr>
+                </pic:pic>
+              </a:graphicData>
+            </a:graphic>
+          </wp:inline>
+        </w:drawing>
+      </w:r>
+    </w:p>
+    <w:p/>
     <w:sectPr>
+      <w:footerReference w:type="default" r:id="rId13"/>
       <w:pgSz w:w="11906" w:h="16838"/>
       <w:pgMar w:top="1417" w:right="1701" w:bottom="1417" w:left="1701" w:header="708" w:footer="708" w:gutter="0"/>
       <w:cols w:space="708"/>
@@ -212,8 +1325,100 @@
 </w:document>
 </file>
 
+<file path=word/endnotes.xml><?xml version="1.0" encoding="utf-8"?>
+<w:endnotes xmlns:wpc="http://schemas.microsoft.com/office/word/2010/wordprocessingCanvas" xmlns:cx="http://schemas.microsoft.com/office/drawing/2014/chartex" xmlns:cx1="http://schemas.microsoft.com/office/drawing/2015/9/8/chartex" xmlns:cx2="http://schemas.microsoft.com/office/drawing/2015/10/21/chartex" xmlns:cx3="http://schemas.microsoft.com/office/drawing/2016/5/9/chartex" xmlns:cx4="http://schemas.microsoft.com/office/drawing/2016/5/10/chartex" xmlns:cx5="http://schemas.microsoft.com/office/drawing/2016/5/11/chartex" xmlns:cx6="http://schemas.microsoft.com/office/drawing/2016/5/12/chartex" xmlns:cx7="http://schemas.microsoft.com/office/drawing/2016/5/13/chartex" xmlns:cx8="http://schemas.microsoft.com/office/drawing/2016/5/14/chartex" xmlns:mc="http://schemas.openxmlformats.org/markup-compatibility/2006" xmlns:aink="http://schemas.microsoft.com/office/drawing/2016/ink" xmlns:am3d="http://schemas.microsoft.com/office/drawing/2017/model3d" xmlns:o="urn:schemas-microsoft-com:office:office" xmlns:oel="http://schemas.microsoft.com/office/2019/extlst" xmlns:r="http://schemas.openxmlformats.org/officeDocument/2006/relationships" xmlns:m="http://schemas.openxmlformats.org/officeDocument/2006/math" xmlns:v="urn:schemas-microsoft-com:vml" xmlns:wp14="http://schemas.microsoft.com/office/word/2010/wordprocessingDrawing" xmlns:wp="http://schemas.openxmlformats.org/drawingml/2006/wordprocessingDrawing" xmlns:w10="urn:schemas-microsoft-com:office:word" xmlns:w="http://schemas.openxmlformats.org/wordprocessingml/2006/main" xmlns:w14="http://schemas.microsoft.com/office/word/2010/wordml" xmlns:w15="http://schemas.microsoft.com/office/word/2012/wordml" xmlns:w16cex="http://schemas.microsoft.com/office/word/2018/wordml/cex" xmlns:w16cid="http://schemas.microsoft.com/office/word/2016/wordml/cid" xmlns:w16="http://schemas.microsoft.com/office/word/2018/wordml" xmlns:w16sdtdh="http://schemas.microsoft.com/office/word/2020/wordml/sdtdatahash" xmlns:w16se="http://schemas.microsoft.com/office/word/2015/wordml/symex" xmlns:wpg="http://schemas.microsoft.com/office/word/2010/wordprocessingGroup" xmlns:wpi="http://schemas.microsoft.com/office/word/2010/wordprocessingInk" xmlns:wne="http://schemas.microsoft.com/office/word/2006/wordml" xmlns:wps="http://schemas.microsoft.com/office/word/2010/wordprocessingShape" mc:Ignorable="w14 w15 w16se w16cid w16 w16cex w16sdtdh wp14">
+  <w:endnote w:type="separator" w:id="-1">
+    <w:p>
+      <w:pPr>
+        <w:spacing w:after="0" w:line="240" w:lineRule="auto"/>
+      </w:pPr>
+      <w:r>
+        <w:separator/>
+      </w:r>
+    </w:p>
+  </w:endnote>
+  <w:endnote w:type="continuationSeparator" w:id="0">
+    <w:p>
+      <w:pPr>
+        <w:spacing w:after="0" w:line="240" w:lineRule="auto"/>
+      </w:pPr>
+      <w:r>
+        <w:continuationSeparator/>
+      </w:r>
+    </w:p>
+  </w:endnote>
+</w:endnotes>
+</file>
+
+<file path=word/footer1.xml><?xml version="1.0" encoding="utf-8"?>
+<w:ftr xmlns:wpc="http://schemas.microsoft.com/office/word/2010/wordprocessingCanvas" xmlns:cx="http://schemas.microsoft.com/office/drawing/2014/chartex" xmlns:cx1="http://schemas.microsoft.com/office/drawing/2015/9/8/chartex" xmlns:cx2="http://schemas.microsoft.com/office/drawing/2015/10/21/chartex" xmlns:cx3="http://schemas.microsoft.com/office/drawing/2016/5/9/chartex" xmlns:cx4="http://schemas.microsoft.com/office/drawing/2016/5/10/chartex" xmlns:cx5="http://schemas.microsoft.com/office/drawing/2016/5/11/chartex" xmlns:cx6="http://schemas.microsoft.com/office/drawing/2016/5/12/chartex" xmlns:cx7="http://schemas.microsoft.com/office/drawing/2016/5/13/chartex" xmlns:cx8="http://schemas.microsoft.com/office/drawing/2016/5/14/chartex" xmlns:mc="http://schemas.openxmlformats.org/markup-compatibility/2006" xmlns:aink="http://schemas.microsoft.com/office/drawing/2016/ink" xmlns:am3d="http://schemas.microsoft.com/office/drawing/2017/model3d" xmlns:o="urn:schemas-microsoft-com:office:office" xmlns:oel="http://schemas.microsoft.com/office/2019/extlst" xmlns:r="http://schemas.openxmlformats.org/officeDocument/2006/relationships" xmlns:m="http://schemas.openxmlformats.org/officeDocument/2006/math" xmlns:v="urn:schemas-microsoft-com:vml" xmlns:wp14="http://schemas.microsoft.com/office/word/2010/wordprocessingDrawing" xmlns:wp="http://schemas.openxmlformats.org/drawingml/2006/wordprocessingDrawing" xmlns:w10="urn:schemas-microsoft-com:office:word" xmlns:w="http://schemas.openxmlformats.org/wordprocessingml/2006/main" xmlns:w14="http://schemas.microsoft.com/office/word/2010/wordml" xmlns:w15="http://schemas.microsoft.com/office/word/2012/wordml" xmlns:w16cex="http://schemas.microsoft.com/office/word/2018/wordml/cex" xmlns:w16cid="http://schemas.microsoft.com/office/word/2016/wordml/cid" xmlns:w16="http://schemas.microsoft.com/office/word/2018/wordml" xmlns:w16sdtdh="http://schemas.microsoft.com/office/word/2020/wordml/sdtdatahash" xmlns:w16se="http://schemas.microsoft.com/office/word/2015/wordml/symex" xmlns:wpg="http://schemas.microsoft.com/office/word/2010/wordprocessingGroup" xmlns:wpi="http://schemas.microsoft.com/office/word/2010/wordprocessingInk" xmlns:wne="http://schemas.microsoft.com/office/word/2006/wordml" xmlns:wps="http://schemas.microsoft.com/office/word/2010/wordprocessingShape" mc:Ignorable="w14 w15 w16se w16cid w16 w16cex w16sdtdh wp14">
+  <w:sdt>
+    <w:sdtPr>
+      <w:id w:val="-295375976"/>
+      <w:docPartObj>
+        <w:docPartGallery w:val="Page Numbers (Bottom of Page)"/>
+        <w:docPartUnique/>
+      </w:docPartObj>
+    </w:sdtPr>
+    <w:sdtContent>
+      <w:p>
+        <w:pPr>
+          <w:pStyle w:val="Rodap"/>
+          <w:jc w:val="right"/>
+        </w:pPr>
+        <w:r>
+          <w:fldChar w:fldCharType="begin"/>
+        </w:r>
+        <w:r>
+          <w:instrText>PAGE   \* MERGEFORMAT</w:instrText>
+        </w:r>
+        <w:r>
+          <w:fldChar w:fldCharType="separate"/>
+        </w:r>
+        <w:r>
+          <w:t>2</w:t>
+        </w:r>
+        <w:r>
+          <w:fldChar w:fldCharType="end"/>
+        </w:r>
+      </w:p>
+    </w:sdtContent>
+  </w:sdt>
+  <w:p>
+    <w:pPr>
+      <w:pStyle w:val="Rodap"/>
+    </w:pPr>
+  </w:p>
+</w:ftr>
+</file>
+
+<file path=word/footnotes.xml><?xml version="1.0" encoding="utf-8"?>
+<w:footnotes xmlns:wpc="http://schemas.microsoft.com/office/word/2010/wordprocessingCanvas" xmlns:cx="http://schemas.microsoft.com/office/drawing/2014/chartex" xmlns:cx1="http://schemas.microsoft.com/office/drawing/2015/9/8/chartex" xmlns:cx2="http://schemas.microsoft.com/office/drawing/2015/10/21/chartex" xmlns:cx3="http://schemas.microsoft.com/office/drawing/2016/5/9/chartex" xmlns:cx4="http://schemas.microsoft.com/office/drawing/2016/5/10/chartex" xmlns:cx5="http://schemas.microsoft.com/office/drawing/2016/5/11/chartex" xmlns:cx6="http://schemas.microsoft.com/office/drawing/2016/5/12/chartex" xmlns:cx7="http://schemas.microsoft.com/office/drawing/2016/5/13/chartex" xmlns:cx8="http://schemas.microsoft.com/office/drawing/2016/5/14/chartex" xmlns:mc="http://schemas.openxmlformats.org/markup-compatibility/2006" xmlns:aink="http://schemas.microsoft.com/office/drawing/2016/ink" xmlns:am3d="http://schemas.microsoft.com/office/drawing/2017/model3d" xmlns:o="urn:schemas-microsoft-com:office:office" xmlns:oel="http://schemas.microsoft.com/office/2019/extlst" xmlns:r="http://schemas.openxmlformats.org/officeDocument/2006/relationships" xmlns:m="http://schemas.openxmlformats.org/officeDocument/2006/math" xmlns:v="urn:schemas-microsoft-com:vml" xmlns:wp14="http://schemas.microsoft.com/office/word/2010/wordprocessingDrawing" xmlns:wp="http://schemas.openxmlformats.org/drawingml/2006/wordprocessingDrawing" xmlns:w10="urn:schemas-microsoft-com:office:word" xmlns:w="http://schemas.openxmlformats.org/wordprocessingml/2006/main" xmlns:w14="http://schemas.microsoft.com/office/word/2010/wordml" xmlns:w15="http://schemas.microsoft.com/office/word/2012/wordml" xmlns:w16cex="http://schemas.microsoft.com/office/word/2018/wordml/cex" xmlns:w16cid="http://schemas.microsoft.com/office/word/2016/wordml/cid" xmlns:w16="http://schemas.microsoft.com/office/word/2018/wordml" xmlns:w16sdtdh="http://schemas.microsoft.com/office/word/2020/wordml/sdtdatahash" xmlns:w16se="http://schemas.microsoft.com/office/word/2015/wordml/symex" xmlns:wpg="http://schemas.microsoft.com/office/word/2010/wordprocessingGroup" xmlns:wpi="http://schemas.microsoft.com/office/word/2010/wordprocessingInk" xmlns:wne="http://schemas.microsoft.com/office/word/2006/wordml" xmlns:wps="http://schemas.microsoft.com/office/word/2010/wordprocessingShape" mc:Ignorable="w14 w15 w16se w16cid w16 w16cex w16sdtdh wp14">
+  <w:footnote w:type="separator" w:id="-1">
+    <w:p>
+      <w:pPr>
+        <w:spacing w:after="0" w:line="240" w:lineRule="auto"/>
+      </w:pPr>
+      <w:r>
+        <w:separator/>
+      </w:r>
+    </w:p>
+  </w:footnote>
+  <w:footnote w:type="continuationSeparator" w:id="0">
+    <w:p>
+      <w:pPr>
+        <w:spacing w:after="0" w:line="240" w:lineRule="auto"/>
+      </w:pPr>
+      <w:r>
+        <w:continuationSeparator/>
+      </w:r>
+    </w:p>
+  </w:footnote>
+</w:footnotes>
+</file>
+
 <file path=word/styles.xml><?xml version="1.0" encoding="utf-8"?>
-<w:styles xmlns:mc="http://schemas.openxmlformats.org/markup-compatibility/2006" xmlns:r="http://schemas.openxmlformats.org/officeDocument/2006/relationships" xmlns:w="http://schemas.openxmlformats.org/wordprocessingml/2006/main" xmlns:w14="http://schemas.microsoft.com/office/word/2010/wordml" xmlns:w15="http://schemas.microsoft.com/office/word/2012/wordml" xmlns:w16cid="http://schemas.microsoft.com/office/word/2016/wordml/cid" xmlns:w16se="http://schemas.microsoft.com/office/word/2015/wordml/symex" mc:Ignorable="w14 w15 w16se w16cid">
+<w:styles xmlns:mc="http://schemas.openxmlformats.org/markup-compatibility/2006" xmlns:r="http://schemas.openxmlformats.org/officeDocument/2006/relationships" xmlns:w="http://schemas.openxmlformats.org/wordprocessingml/2006/main" xmlns:w14="http://schemas.microsoft.com/office/word/2010/wordml" xmlns:w15="http://schemas.microsoft.com/office/word/2012/wordml" xmlns:w16cex="http://schemas.microsoft.com/office/word/2018/wordml/cex" xmlns:w16cid="http://schemas.microsoft.com/office/word/2016/wordml/cid" xmlns:w16="http://schemas.microsoft.com/office/word/2018/wordml" xmlns:w16sdtdh="http://schemas.microsoft.com/office/word/2020/wordml/sdtdatahash" xmlns:w16se="http://schemas.microsoft.com/office/word/2015/wordml/symex" mc:Ignorable="w14 w15 w16se w16cid w16 w16cex w16sdtdh">
   <w:docDefaults>
     <w:rPrDefault>
       <w:rPr>
@@ -229,7 +1434,7 @@
       </w:pPr>
     </w:pPrDefault>
   </w:docDefaults>
-  <w:latentStyles w:defLockedState="0" w:defUIPriority="99" w:defSemiHidden="0" w:defUnhideWhenUsed="0" w:defQFormat="0" w:count="375">
+  <w:latentStyles w:defLockedState="0" w:defUIPriority="99" w:defSemiHidden="0" w:defUnhideWhenUsed="0" w:defQFormat="0" w:count="376">
     <w:lsdException w:name="Normal" w:uiPriority="0" w:qFormat="1"/>
     <w:lsdException w:name="heading 1" w:uiPriority="9" w:qFormat="1"/>
     <w:lsdException w:name="heading 2" w:semiHidden="1" w:uiPriority="9" w:unhideWhenUsed="1" w:qFormat="1"/>
@@ -605,6 +1810,7 @@
     <w:lsdException w:name="Smart Hyperlink" w:semiHidden="1" w:unhideWhenUsed="1"/>
     <w:lsdException w:name="Hashtag" w:semiHidden="1" w:unhideWhenUsed="1"/>
     <w:lsdException w:name="Unresolved Mention" w:semiHidden="1" w:unhideWhenUsed="1"/>
+    <w:lsdException w:name="Smart Link" w:semiHidden="1" w:unhideWhenUsed="1"/>
   </w:latentStyles>
   <w:style w:type="paragraph" w:default="1" w:styleId="Normal">
     <w:name w:val="Normal"/>
@@ -636,6 +1842,69 @@
     <w:uiPriority w:val="99"/>
     <w:semiHidden/>
     <w:unhideWhenUsed/>
+  </w:style>
+  <w:style w:type="paragraph" w:styleId="Cabealho">
+    <w:name w:val="header"/>
+    <w:basedOn w:val="Normal"/>
+    <w:link w:val="CabealhoChar"/>
+    <w:uiPriority w:val="99"/>
+    <w:unhideWhenUsed/>
+    <w:rsid w:val="00F63357"/>
+    <w:pPr>
+      <w:tabs>
+        <w:tab w:val="center" w:pos="4252"/>
+        <w:tab w:val="right" w:pos="8504"/>
+      </w:tabs>
+      <w:spacing w:after="0" w:line="240" w:lineRule="auto"/>
+    </w:pPr>
+  </w:style>
+  <w:style w:type="character" w:customStyle="1" w:styleId="CabealhoChar">
+    <w:name w:val="Cabeçalho Char"/>
+    <w:basedOn w:val="Fontepargpadro"/>
+    <w:link w:val="Cabealho"/>
+    <w:uiPriority w:val="99"/>
+    <w:rsid w:val="00F63357"/>
+  </w:style>
+  <w:style w:type="paragraph" w:styleId="Rodap">
+    <w:name w:val="footer"/>
+    <w:basedOn w:val="Normal"/>
+    <w:link w:val="RodapChar"/>
+    <w:uiPriority w:val="99"/>
+    <w:unhideWhenUsed/>
+    <w:rsid w:val="00F63357"/>
+    <w:pPr>
+      <w:tabs>
+        <w:tab w:val="center" w:pos="4252"/>
+        <w:tab w:val="right" w:pos="8504"/>
+      </w:tabs>
+      <w:spacing w:after="0" w:line="240" w:lineRule="auto"/>
+    </w:pPr>
+  </w:style>
+  <w:style w:type="character" w:customStyle="1" w:styleId="RodapChar">
+    <w:name w:val="Rodapé Char"/>
+    <w:basedOn w:val="Fontepargpadro"/>
+    <w:link w:val="Rodap"/>
+    <w:uiPriority w:val="99"/>
+    <w:rsid w:val="00F63357"/>
+  </w:style>
+  <w:style w:type="paragraph" w:customStyle="1" w:styleId="md-end-block">
+    <w:name w:val="md-end-block"/>
+    <w:basedOn w:val="Normal"/>
+    <w:rsid w:val="00D37C47"/>
+    <w:pPr>
+      <w:spacing w:before="100" w:beforeAutospacing="1" w:after="100" w:afterAutospacing="1" w:line="240" w:lineRule="auto"/>
+    </w:pPr>
+    <w:rPr>
+      <w:rFonts w:ascii="Times New Roman" w:eastAsia="Times New Roman" w:hAnsi="Times New Roman" w:cs="Times New Roman"/>
+      <w:sz w:val="24"/>
+      <w:szCs w:val="24"/>
+      <w:lang w:eastAsia="pt-BR"/>
+    </w:rPr>
+  </w:style>
+  <w:style w:type="character" w:customStyle="1" w:styleId="md-plain">
+    <w:name w:val="md-plain"/>
+    <w:basedOn w:val="Fontepargpadro"/>
+    <w:rsid w:val="00D37C47"/>
   </w:style>
 </w:styles>
 </file>

</xml_diff>